<commit_message>
Zmieniony pierwszy screenshot na bardziej odpowiedni
Opis jest bardzo dobry, przeczytałem i przeanalizowałem.
Jedyna poprawa to pierwszy zrzut ekranu, aby przedstawiał sytuację już w istniejącym repozytorium.
</commit_message>
<xml_diff>
--- a/IO_Zad2_commit.docx
+++ b/IO_Zad2_commit.docx
@@ -35,16 +35,48 @@
           <w:sz w:val="22"/>
           <w:szCs w:val="22"/>
         </w:rPr>
-        <w:t>„upload an exiting file”:</w:t>
+        <w:t>„</w:t>
+      </w:r>
+      <w:proofErr w:type="spellStart"/>
+      <w:r>
+        <w:rPr>
+          <w:sz w:val="22"/>
+          <w:szCs w:val="22"/>
+        </w:rPr>
+        <w:t>Upload</w:t>
+      </w:r>
+      <w:proofErr w:type="spellEnd"/>
+      <w:r>
+        <w:rPr>
+          <w:sz w:val="22"/>
+          <w:szCs w:val="22"/>
+        </w:rPr>
+        <w:t xml:space="preserve"> </w:t>
+      </w:r>
+      <w:proofErr w:type="spellStart"/>
+      <w:r>
+        <w:rPr>
+          <w:sz w:val="22"/>
+          <w:szCs w:val="22"/>
+        </w:rPr>
+        <w:t>Files</w:t>
+      </w:r>
+      <w:proofErr w:type="spellEnd"/>
+      <w:r>
+        <w:rPr>
+          <w:sz w:val="22"/>
+          <w:szCs w:val="22"/>
+        </w:rPr>
+        <w:t>”:</w:t>
       </w:r>
     </w:p>
     <w:p>
       <w:r>
         <w:drawing>
-          <wp:inline distT="0" distB="0" distL="0" distR="0" wp14:anchorId="37BDE4BB" wp14:editId="77D197BC">
-            <wp:extent cx="5760720" cy="938530"/>
+          <wp:inline distT="0" distB="0" distL="0" distR="0" wp14:anchorId="1FCED74C" wp14:editId="1ECBEA25">
+            <wp:extent cx="5760720" cy="1981835"/>
             <wp:effectExtent l="0" t="0" r="0" b="0"/>
-            <wp:docPr id="1612868953" name="Obraz 1" descr="Obraz zawierający tekst, Czcionka, zrzut ekranu&#10;&#10;Opis wygenerowany automatycznie"/>
+            <wp:docPr id="1868574851" name="Obraz 1" descr="Obraz zawierający tekst, zrzut ekranu, oprogramowanie, Oprogramowanie multimedialne&#10;&#10;Opis wygenerowany automatycznie"/>
             <wp:cNvGraphicFramePr>
               <a:graphicFrameLocks xmlns:a="http://schemas.openxmlformats.org/drawingml/2006/main" noChangeAspect="1"/>
             </wp:cNvGraphicFramePr>
@@ -52,7 +84,7 @@
               <a:graphicData uri="http://schemas.openxmlformats.org/drawingml/2006/picture">
                 <pic:pic xmlns:pic="http://schemas.openxmlformats.org/drawingml/2006/picture">
                   <pic:nvPicPr>
-                    <pic:cNvPr id="1612868953" name="Obraz 1" descr="Obraz zawierający tekst, Czcionka, zrzut ekranu&#10;&#10;Opis wygenerowany automatycznie"/>
+                    <pic:cNvPr id="1868574851" name="Obraz 1" descr="Obraz zawierający tekst, zrzut ekranu, oprogramowanie, Oprogramowanie multimedialne&#10;&#10;Opis wygenerowany automatycznie"/>
                     <pic:cNvPicPr/>
                   </pic:nvPicPr>
                   <pic:blipFill>
@@ -64,7 +96,7 @@
                   <pic:spPr>
                     <a:xfrm>
                       <a:off x="0" y="0"/>
-                      <a:ext cx="5760720" cy="938530"/>
+                      <a:ext cx="5760720" cy="1981835"/>
                     </a:xfrm>
                     <a:prstGeom prst="rect">
                       <a:avLst/>
@@ -89,21 +121,23 @@
           <w:sz w:val="22"/>
           <w:szCs w:val="22"/>
         </w:rPr>
-        <w:t xml:space="preserve">Dostajemy opcję przeciągnięcia </w:t>
-      </w:r>
-      <w:r>
-        <w:rPr>
-          <w:sz w:val="22"/>
-          <w:szCs w:val="22"/>
-        </w:rPr>
-        <w:t xml:space="preserve">na pole commitowania </w:t>
-      </w:r>
-      <w:r>
-        <w:rPr>
-          <w:sz w:val="22"/>
-          <w:szCs w:val="22"/>
-        </w:rPr>
-        <w:t>lub wgrania pliku z opcją dodania komentarza:</w:t>
+        <w:t xml:space="preserve">Dostajemy opcję przeciągnięcia na pole </w:t>
+      </w:r>
+      <w:proofErr w:type="spellStart"/>
+      <w:r>
+        <w:rPr>
+          <w:sz w:val="22"/>
+          <w:szCs w:val="22"/>
+        </w:rPr>
+        <w:t>commitowania</w:t>
+      </w:r>
+      <w:proofErr w:type="spellEnd"/>
+      <w:r>
+        <w:rPr>
+          <w:sz w:val="22"/>
+          <w:szCs w:val="22"/>
+        </w:rPr>
+        <w:t xml:space="preserve"> lub wgrania pliku z opcją dodania komentarza:</w:t>
       </w:r>
     </w:p>
     <w:p>
@@ -115,6 +149,7 @@
       </w:pPr>
       <w:r>
         <w:rPr>
+          <w:noProof/>
           <w:sz w:val="22"/>
           <w:szCs w:val="22"/>
         </w:rPr>
@@ -179,6 +214,9 @@
     </w:p>
     <w:p>
       <w:r>
+        <w:rPr>
+          <w:noProof/>
+        </w:rPr>
         <w:drawing>
           <wp:inline distT="0" distB="0" distL="0" distR="0" wp14:anchorId="1B8E25FB" wp14:editId="05D72D2D">
             <wp:extent cx="5760720" cy="1472565"/>
@@ -228,7 +266,23 @@
           <w:sz w:val="22"/>
           <w:szCs w:val="22"/>
         </w:rPr>
-        <w:t xml:space="preserve">Dzięki commitowaniu na platformie GitHub użytkownicy znajdujący się w tym samym repozytorium mają dostęp do plików, które mogą swobodnie edytować i zapisywać zmiany, dodatkowo dodając komentarze i uwagi. Jest to przydatne w pracy grupowej, gdzie </w:t>
+        <w:t xml:space="preserve">Dzięki </w:t>
+      </w:r>
+      <w:proofErr w:type="spellStart"/>
+      <w:r>
+        <w:rPr>
+          <w:sz w:val="22"/>
+          <w:szCs w:val="22"/>
+        </w:rPr>
+        <w:t>commitowaniu</w:t>
+      </w:r>
+      <w:proofErr w:type="spellEnd"/>
+      <w:r>
+        <w:rPr>
+          <w:sz w:val="22"/>
+          <w:szCs w:val="22"/>
+        </w:rPr>
+        <w:t xml:space="preserve"> na platformie GitHub użytkownicy znajdujący się w tym samym repozytorium mają dostęp do plików, które mogą swobodnie edytować i zapisywać zmiany, dodatkowo dodając komentarze i uwagi. Jest to przydatne w pracy grupowej, gdzie </w:t>
       </w:r>
       <w:r>
         <w:rPr>
@@ -249,15 +303,32 @@
           <w:sz w:val="22"/>
           <w:szCs w:val="22"/>
         </w:rPr>
-        <w:t xml:space="preserve">Należy jednak zauważyć, </w:t>
-      </w:r>
-      <w:r>
-        <w:rPr>
-          <w:sz w:val="22"/>
-          <w:szCs w:val="22"/>
-        </w:rPr>
-        <w:t>że w celu edycji repozytorium należy pobrać znajdujący się tam plik i edytować go na własnym urządzeniu, następnie samemu wykonać commit</w:t>
-      </w:r>
+        <w:t xml:space="preserve">Należy jednak </w:t>
+      </w:r>
+      <w:r>
+        <w:rPr>
+          <w:sz w:val="22"/>
+          <w:szCs w:val="22"/>
+        </w:rPr>
+        <w:lastRenderedPageBreak/>
+        <w:t xml:space="preserve">zauważyć, </w:t>
+      </w:r>
+      <w:r>
+        <w:rPr>
+          <w:sz w:val="22"/>
+          <w:szCs w:val="22"/>
+        </w:rPr>
+        <w:t xml:space="preserve">że w celu edycji repozytorium należy pobrać znajdujący się tam plik i edytować go na własnym urządzeniu, następnie samemu wykonać </w:t>
+      </w:r>
+      <w:proofErr w:type="spellStart"/>
+      <w:r>
+        <w:rPr>
+          <w:sz w:val="22"/>
+          <w:szCs w:val="22"/>
+        </w:rPr>
+        <w:t>commit</w:t>
+      </w:r>
+      <w:proofErr w:type="spellEnd"/>
       <w:r>
         <w:rPr>
           <w:sz w:val="22"/>

</xml_diff>